<commit_message>
various features: schedule predictor, view other events, fill in final selection with seed
various features:
- schedule predictor
- view other events
- fill in final selection with seed
- show next seed in final selection
- parameterized team info to be multi-use
- various tweaks and bug fixes
</commit_message>
<xml_diff>
--- a/Server/WebServer/admin/doc/2016 - Next Generation CompSystem.docx
+++ b/Server/WebServer/admin/doc/2016 - Next Generation CompSystem.docx
@@ -35,10 +35,7 @@
         </w:numPr>
       </w:pPr>
       <w:r>
-        <w:t>Laptops connected real-time</w:t>
-      </w:r>
-      <w:r>
-        <w:t>:</w:t>
+        <w:t>Laptops connected real-time:</w:t>
       </w:r>
     </w:p>
     <w:p>
@@ -221,138 +218,169 @@
         </w:numPr>
       </w:pPr>
       <w:r>
-        <w:t>Key: UI is completely data-driven from server so it can match server (see data-driven below</w:t>
-      </w:r>
-      <w:r>
-        <w:t>.  We need to build a UI where the widgets can be totally driven from json data.  The data can either come in the template or in a separate template from the server.  Would be nice if it came and configured in every match analysis so we know it’s always up-to-date.</w:t>
-      </w:r>
-    </w:p>
-    <w:p>
-      <w:pPr>
-        <w:pStyle w:val="ListParagraph"/>
-        <w:numPr>
-          <w:ilvl w:val="0"/>
-          <w:numId w:val="1"/>
-        </w:numPr>
-      </w:pPr>
-      <w:r>
-        <w:t>Communication: hotspots at the top of the stands away from the field worked great.  Cloud server preferred.  Another option is local communication via Bluetooth.  Would need a hub and ability to connect each device.</w:t>
-      </w:r>
-    </w:p>
-    <w:p/>
-    <w:p>
-      <w:r>
-        <w:t>Information:</w:t>
-      </w:r>
-    </w:p>
-    <w:p>
-      <w:pPr>
-        <w:pStyle w:val="ListParagraph"/>
-        <w:numPr>
-          <w:ilvl w:val="0"/>
-          <w:numId w:val="1"/>
-        </w:numPr>
-      </w:pPr>
-      <w:r>
-        <w:t>We need a more disciplined way of designing the information model and needs</w:t>
-      </w:r>
-    </w:p>
-    <w:p>
-      <w:pPr>
-        <w:pStyle w:val="ListParagraph"/>
-        <w:numPr>
-          <w:ilvl w:val="1"/>
-          <w:numId w:val="1"/>
-        </w:numPr>
-      </w:pPr>
-      <w:r>
-        <w:t>General idea: rather less data, and only gather data that matters directly for an end use</w:t>
-      </w:r>
-    </w:p>
-    <w:p>
-      <w:pPr>
-        <w:pStyle w:val="ListParagraph"/>
-        <w:numPr>
-          <w:ilvl w:val="1"/>
-          <w:numId w:val="1"/>
-        </w:numPr>
-      </w:pPr>
-      <w:r>
-        <w:t>For all data, we need to think and plan its ultimate use</w:t>
-      </w:r>
-    </w:p>
-    <w:p>
-      <w:pPr>
-        <w:pStyle w:val="ListParagraph"/>
-        <w:numPr>
-          <w:ilvl w:val="2"/>
-          <w:numId w:val="1"/>
-        </w:numPr>
-      </w:pPr>
-      <w:r>
-        <w:t>Example: does it need to go through an averaging function or compare function before it provides value</w:t>
-      </w:r>
-    </w:p>
-    <w:p>
-      <w:pPr>
-        <w:pStyle w:val="ListParagraph"/>
-        <w:numPr>
-          <w:ilvl w:val="3"/>
-          <w:numId w:val="1"/>
-        </w:numPr>
-      </w:pPr>
-      <w:r>
-        <w:t xml:space="preserve">Examples: </w:t>
-      </w:r>
-    </w:p>
-    <w:p>
-      <w:pPr>
-        <w:pStyle w:val="ListParagraph"/>
-        <w:numPr>
-          <w:ilvl w:val="4"/>
-          <w:numId w:val="1"/>
-        </w:numPr>
-      </w:pPr>
-      <w:r>
-        <w:t>Defenses breached goes to defenses rating for entire alliance</w:t>
-      </w:r>
-    </w:p>
-    <w:p>
-      <w:pPr>
-        <w:pStyle w:val="ListParagraph"/>
-        <w:numPr>
-          <w:ilvl w:val="4"/>
-          <w:numId w:val="1"/>
-        </w:numPr>
-      </w:pPr>
-      <w:r>
-        <w:t>Scoring characteristics are fed to “contribution to win” algorithm that calculates score</w:t>
-      </w:r>
-    </w:p>
-    <w:p>
-      <w:pPr>
-        <w:pStyle w:val="ListParagraph"/>
-        <w:numPr>
-          <w:ilvl w:val="4"/>
-          <w:numId w:val="1"/>
-        </w:numPr>
-      </w:pPr>
-      <w:r>
-        <w:t>Reliability characteristics go to final alliance selection</w:t>
-      </w:r>
-    </w:p>
-    <w:p>
-      <w:pPr>
-        <w:pStyle w:val="ListParagraph"/>
-        <w:numPr>
-          <w:ilvl w:val="4"/>
-          <w:numId w:val="1"/>
-        </w:numPr>
         <w:rPr>
           <w:b/>
         </w:rPr>
-      </w:pPr>
-      <w:r>
+        <w:t>Key:</w:t>
+      </w:r>
+      <w:r>
+        <w:t xml:space="preserve"> UI is completely data-driven from server so it can match server (see data-driven below</w:t>
+      </w:r>
+      <w:r>
+        <w:t>.  We need to build a UI where the widgets can be totally driven from json data</w:t>
+      </w:r>
+      <w:r>
+        <w:t xml:space="preserve"> provided by the server</w:t>
+      </w:r>
+      <w:r>
+        <w:t xml:space="preserve">.  </w:t>
+      </w:r>
+      <w:r>
+        <w:t>This gets rid of all the coordination of data model</w:t>
+      </w:r>
+      <w:r>
+        <w:t>. T</w:t>
+      </w:r>
+      <w:r>
+        <w:t>he data can either come in the template or in a separate template from the server.  Would be nice if it came and configured in every match analysis so we know it’s always up-to-date.</w:t>
+      </w:r>
+    </w:p>
+    <w:p>
+      <w:pPr>
+        <w:pStyle w:val="ListParagraph"/>
+        <w:numPr>
+          <w:ilvl w:val="0"/>
+          <w:numId w:val="1"/>
+        </w:numPr>
+      </w:pPr>
+      <w:r>
+        <w:t>Communication: hotspots at the top of the stands away from the field worked great.  Cloud server preferred.  Another option is local communication via Bluetooth.  Would need a hub and ability to connect each device.</w:t>
+      </w:r>
+    </w:p>
+    <w:p/>
+    <w:p>
+      <w:r>
+        <w:t>Information:</w:t>
+      </w:r>
+    </w:p>
+    <w:p>
+      <w:pPr>
+        <w:pStyle w:val="ListParagraph"/>
+        <w:numPr>
+          <w:ilvl w:val="0"/>
+          <w:numId w:val="1"/>
+        </w:numPr>
+      </w:pPr>
+      <w:r>
+        <w:t>We need a more disciplined way of designing the information model and needs</w:t>
+      </w:r>
+    </w:p>
+    <w:p>
+      <w:pPr>
+        <w:pStyle w:val="ListParagraph"/>
+        <w:numPr>
+          <w:ilvl w:val="1"/>
+          <w:numId w:val="1"/>
+        </w:numPr>
+      </w:pPr>
+      <w:r>
+        <w:t xml:space="preserve">General idea: </w:t>
+      </w:r>
+      <w:r>
+        <w:t>less data, and only gather data that matters directly for an end use</w:t>
+      </w:r>
+    </w:p>
+    <w:p>
+      <w:pPr>
+        <w:pStyle w:val="ListParagraph"/>
+        <w:numPr>
+          <w:ilvl w:val="1"/>
+          <w:numId w:val="1"/>
+        </w:numPr>
+      </w:pPr>
+      <w:r>
+        <w:t>For all data, we need to think and plan its ultimate use</w:t>
+      </w:r>
+      <w:r>
+        <w:t>.  It’s ultimate use will generally be informing game play or informing selection</w:t>
+      </w:r>
+    </w:p>
+    <w:p>
+      <w:pPr>
+        <w:pStyle w:val="ListParagraph"/>
+        <w:numPr>
+          <w:ilvl w:val="2"/>
+          <w:numId w:val="1"/>
+        </w:numPr>
+      </w:pPr>
+      <w:r>
+        <w:t>Example: does it need to go through an averaging function or compare function before it provides value</w:t>
+      </w:r>
+    </w:p>
+    <w:p>
+      <w:pPr>
+        <w:pStyle w:val="ListParagraph"/>
+        <w:numPr>
+          <w:ilvl w:val="3"/>
+          <w:numId w:val="1"/>
+        </w:numPr>
+      </w:pPr>
+      <w:r>
+        <w:t xml:space="preserve">Examples: </w:t>
+      </w:r>
+    </w:p>
+    <w:p>
+      <w:pPr>
+        <w:pStyle w:val="ListParagraph"/>
+        <w:numPr>
+          <w:ilvl w:val="4"/>
+          <w:numId w:val="1"/>
+        </w:numPr>
+      </w:pPr>
+      <w:r>
+        <w:t>Defenses breached goes to defenses rating for entire alliance</w:t>
+      </w:r>
+    </w:p>
+    <w:p>
+      <w:pPr>
+        <w:pStyle w:val="ListParagraph"/>
+        <w:numPr>
+          <w:ilvl w:val="4"/>
+          <w:numId w:val="1"/>
+        </w:numPr>
+      </w:pPr>
+      <w:r>
+        <w:t>Scoring characteristics are fed to “contribution to win” algorithm that calculates score</w:t>
+      </w:r>
+      <w:r>
+        <w:t xml:space="preserve"> the bot produced.  It doesn’t need to be perfect but count the things we care about.</w:t>
+      </w:r>
+    </w:p>
+    <w:p>
+      <w:pPr>
+        <w:pStyle w:val="ListParagraph"/>
+        <w:numPr>
+          <w:ilvl w:val="4"/>
+          <w:numId w:val="1"/>
+        </w:numPr>
+      </w:pPr>
+      <w:r>
+        <w:t>Reliability characteristics go to final alliance selection</w:t>
+      </w:r>
+    </w:p>
+    <w:p>
+      <w:pPr>
+        <w:pStyle w:val="ListParagraph"/>
+        <w:numPr>
+          <w:ilvl w:val="4"/>
+          <w:numId w:val="1"/>
+        </w:numPr>
+        <w:rPr>
+          <w:b/>
+        </w:rPr>
+      </w:pPr>
+      <w:r>
+        <w:lastRenderedPageBreak/>
         <w:t xml:space="preserve">Other stats compilers so we can see strength of robot </w:t>
       </w:r>
       <w:r>
@@ -371,32 +399,410 @@
         </w:numPr>
       </w:pPr>
       <w:r>
+        <w:t xml:space="preserve">Analysis: We have most of this.  The recommendations of each bot.  </w:t>
+      </w:r>
+    </w:p>
+    <w:p>
+      <w:pPr>
+        <w:pStyle w:val="ListParagraph"/>
+        <w:numPr>
+          <w:ilvl w:val="2"/>
+          <w:numId w:val="1"/>
+        </w:numPr>
+      </w:pPr>
+      <w:r>
+        <w:t>How do we get ratings consistent between raters?</w:t>
+      </w:r>
+    </w:p>
+    <w:p>
+      <w:pPr>
+        <w:pStyle w:val="ListParagraph"/>
+        <w:numPr>
+          <w:ilvl w:val="2"/>
+          <w:numId w:val="1"/>
+        </w:numPr>
+      </w:pPr>
+      <w:r>
+        <w:t>Most of this should be rating or describing performance characteristics that matter (not just characterisitics)</w:t>
+      </w:r>
+    </w:p>
+    <w:p>
+      <w:pPr>
+        <w:pStyle w:val="ListParagraph"/>
+        <w:numPr>
+          <w:ilvl w:val="0"/>
+          <w:numId w:val="1"/>
+        </w:numPr>
+      </w:pPr>
+      <w:r>
+        <w:t>Categories of data we gather</w:t>
+      </w:r>
+    </w:p>
+    <w:p>
+      <w:pPr>
+        <w:pStyle w:val="ListParagraph"/>
+        <w:numPr>
+          <w:ilvl w:val="1"/>
+          <w:numId w:val="1"/>
+        </w:numPr>
+      </w:pPr>
+      <w:r>
+        <w:t xml:space="preserve">Analysis: </w:t>
+      </w:r>
+    </w:p>
+    <w:p>
+      <w:pPr>
+        <w:pStyle w:val="ListParagraph"/>
+        <w:numPr>
+          <w:ilvl w:val="2"/>
+          <w:numId w:val="1"/>
+        </w:numPr>
+      </w:pPr>
+      <w:r>
+        <w:t>for/with recommendations, we have most of this now</w:t>
+      </w:r>
+    </w:p>
+    <w:p>
+      <w:pPr>
+        <w:pStyle w:val="ListParagraph"/>
+        <w:numPr>
+          <w:ilvl w:val="2"/>
+          <w:numId w:val="1"/>
+        </w:numPr>
+      </w:pPr>
+      <w:r>
+        <w:t>Ratings</w:t>
+      </w:r>
+    </w:p>
+    <w:p>
+      <w:pPr>
+        <w:pStyle w:val="ListParagraph"/>
+        <w:numPr>
+          <w:ilvl w:val="1"/>
+          <w:numId w:val="1"/>
+        </w:numPr>
+      </w:pPr>
+      <w:r>
+        <w:t>Stats (generally collected on a per-bot basis on the tablets)</w:t>
+      </w:r>
+    </w:p>
+    <w:p>
+      <w:pPr>
+        <w:pStyle w:val="ListParagraph"/>
+        <w:numPr>
+          <w:ilvl w:val="2"/>
+          <w:numId w:val="1"/>
+        </w:numPr>
+      </w:pPr>
+      <w:r>
+        <w:t>The general idea is to collect data we can’t get from first and helps us know the bot exactly.  The FiRST seed ratings, as an example, often don’t yield the strongest bot.</w:t>
+      </w:r>
+    </w:p>
+    <w:p>
+      <w:pPr>
+        <w:pStyle w:val="ListParagraph"/>
+        <w:numPr>
+          <w:ilvl w:val="2"/>
+          <w:numId w:val="1"/>
+        </w:numPr>
+      </w:pPr>
+      <w:r>
+        <w:t>Offensive contribution stats</w:t>
+      </w:r>
+    </w:p>
+    <w:p>
+      <w:pPr>
+        <w:pStyle w:val="ListParagraph"/>
+        <w:numPr>
+          <w:ilvl w:val="3"/>
+          <w:numId w:val="1"/>
+        </w:numPr>
+      </w:pPr>
+      <w:r>
+        <w:t>Calculate the specific contribution to score</w:t>
+      </w:r>
+    </w:p>
+    <w:p>
+      <w:pPr>
+        <w:pStyle w:val="ListParagraph"/>
+        <w:numPr>
+          <w:ilvl w:val="4"/>
+          <w:numId w:val="1"/>
+        </w:numPr>
+      </w:pPr>
+      <w:r>
+        <w:t>Example in 2016 game:</w:t>
+      </w:r>
+    </w:p>
+    <w:p>
+      <w:pPr>
+        <w:pStyle w:val="ListParagraph"/>
+        <w:numPr>
+          <w:ilvl w:val="5"/>
+          <w:numId w:val="1"/>
+        </w:numPr>
+      </w:pPr>
+      <w:r>
+        <w:t>Only could breaches that contribute to score</w:t>
+      </w:r>
+    </w:p>
+    <w:p>
+      <w:pPr>
+        <w:pStyle w:val="ListParagraph"/>
+        <w:numPr>
+          <w:ilvl w:val="5"/>
+          <w:numId w:val="1"/>
+        </w:numPr>
+      </w:pPr>
+      <w:r>
+        <w:t>High shot</w:t>
+      </w:r>
+      <w:r>
+        <w:t>s</w:t>
+      </w:r>
+    </w:p>
+    <w:p>
+      <w:pPr>
+        <w:pStyle w:val="ListParagraph"/>
+        <w:numPr>
+          <w:ilvl w:val="5"/>
+          <w:numId w:val="1"/>
+        </w:numPr>
+      </w:pPr>
+      <w:r>
+        <w:t>Low shot</w:t>
+      </w:r>
+      <w:r>
+        <w:t>s</w:t>
+      </w:r>
+    </w:p>
+    <w:p>
+      <w:pPr>
+        <w:pStyle w:val="ListParagraph"/>
+        <w:numPr>
+          <w:ilvl w:val="5"/>
+          <w:numId w:val="1"/>
+        </w:numPr>
+      </w:pPr>
+      <w:r>
+        <w:t>On platform</w:t>
+      </w:r>
+    </w:p>
+    <w:p>
+      <w:pPr>
+        <w:pStyle w:val="ListParagraph"/>
+        <w:numPr>
+          <w:ilvl w:val="5"/>
+          <w:numId w:val="1"/>
+        </w:numPr>
+      </w:pPr>
+      <w:r>
+        <w:t>Hang at end</w:t>
+      </w:r>
+    </w:p>
+    <w:p>
+      <w:pPr>
+        <w:pStyle w:val="ListParagraph"/>
+        <w:numPr>
+          <w:ilvl w:val="5"/>
+          <w:numId w:val="1"/>
+        </w:numPr>
+      </w:pPr>
+      <w:r>
+        <w:t>Anything else?</w:t>
+      </w:r>
+    </w:p>
+    <w:p>
+      <w:pPr>
+        <w:pStyle w:val="ListParagraph"/>
+        <w:numPr>
+          <w:ilvl w:val="5"/>
+          <w:numId w:val="1"/>
+        </w:numPr>
+      </w:pPr>
+      <w:r>
+        <w:t>Things we don’t need to have:</w:t>
+      </w:r>
+    </w:p>
+    <w:p>
+      <w:pPr>
+        <w:pStyle w:val="ListParagraph"/>
+        <w:numPr>
+          <w:ilvl w:val="6"/>
+          <w:numId w:val="1"/>
+        </w:numPr>
+      </w:pPr>
+      <w:r>
+        <w:t>Missed shots</w:t>
+      </w:r>
+    </w:p>
+    <w:p>
+      <w:pPr>
+        <w:pStyle w:val="ListParagraph"/>
+        <w:numPr>
+          <w:ilvl w:val="2"/>
+          <w:numId w:val="1"/>
+        </w:numPr>
+      </w:pPr>
+      <w:r>
+        <w:t>Defensive contribution stats</w:t>
+      </w:r>
+    </w:p>
+    <w:p>
+      <w:pPr>
+        <w:pStyle w:val="ListParagraph"/>
+        <w:numPr>
+          <w:ilvl w:val="3"/>
+          <w:numId w:val="1"/>
+        </w:numPr>
+      </w:pPr>
+      <w:r>
+        <w:t>Specific defense plays or things it does to contribute</w:t>
+      </w:r>
+    </w:p>
+    <w:p>
+      <w:pPr>
+        <w:pStyle w:val="ListParagraph"/>
+        <w:numPr>
+          <w:ilvl w:val="4"/>
+          <w:numId w:val="1"/>
+        </w:numPr>
+      </w:pPr>
+      <w:r>
+        <w:t>Examples:</w:t>
+      </w:r>
+    </w:p>
+    <w:p>
+      <w:pPr>
+        <w:pStyle w:val="ListParagraph"/>
+        <w:numPr>
+          <w:ilvl w:val="5"/>
+          <w:numId w:val="1"/>
+        </w:numPr>
+      </w:pPr>
+      <w:r>
+        <w:t>Blocked shots</w:t>
+      </w:r>
+    </w:p>
+    <w:p>
+      <w:pPr>
+        <w:pStyle w:val="ListParagraph"/>
+        <w:numPr>
+          <w:ilvl w:val="5"/>
+          <w:numId w:val="1"/>
+        </w:numPr>
+      </w:pPr>
+      <w:r>
+        <w:t>Impaired shots</w:t>
+      </w:r>
+    </w:p>
+    <w:p>
+      <w:pPr>
+        <w:pStyle w:val="ListParagraph"/>
+        <w:numPr>
+          <w:ilvl w:val="5"/>
+          <w:numId w:val="1"/>
+        </w:numPr>
+      </w:pPr>
+      <w:r>
+        <w:t>Blocked moves</w:t>
+      </w:r>
+    </w:p>
+    <w:p>
+      <w:pPr>
+        <w:pStyle w:val="ListParagraph"/>
+        <w:numPr>
+          <w:ilvl w:val="3"/>
+          <w:numId w:val="1"/>
+        </w:numPr>
+      </w:pPr>
+      <w:r>
+        <w:t>For defense, we might also need to rate its abilities as many bots won’t be placed in defensive position until finals</w:t>
+      </w:r>
+    </w:p>
+    <w:p>
+      <w:pPr>
+        <w:pStyle w:val="ListParagraph"/>
+        <w:numPr>
+          <w:ilvl w:val="2"/>
+          <w:numId w:val="1"/>
+        </w:numPr>
+      </w:pPr>
+      <w:r>
+        <w:t>Robot reliability and ability to perform</w:t>
+      </w:r>
+    </w:p>
+    <w:p>
+      <w:pPr>
+        <w:pStyle w:val="ListParagraph"/>
+        <w:numPr>
+          <w:ilvl w:val="3"/>
+          <w:numId w:val="1"/>
+        </w:numPr>
+      </w:pPr>
+      <w:r>
+        <w:t>An example would be breakdowns or % of match out of commission</w:t>
+      </w:r>
+    </w:p>
+    <w:p>
+      <w:pPr>
+        <w:pStyle w:val="ListParagraph"/>
+        <w:numPr>
+          <w:ilvl w:val="3"/>
+          <w:numId w:val="1"/>
+        </w:numPr>
+      </w:pPr>
+      <w:r>
+        <w:t>Our compiler could count the numbers of games it broke down or didn’t show and % of time played.  These would help us rank it lower</w:t>
+      </w:r>
+    </w:p>
+    <w:p/>
+    <w:p>
+      <w:r>
+        <w:t xml:space="preserve">Schema </w:t>
+      </w:r>
+      <w:r>
+        <w:t xml:space="preserve">and App </w:t>
+      </w:r>
+      <w:r>
+        <w:t>Changes:</w:t>
+      </w:r>
+    </w:p>
+    <w:p>
+      <w:pPr>
+        <w:pStyle w:val="ListParagraph"/>
+        <w:numPr>
+          <w:ilvl w:val="0"/>
+          <w:numId w:val="1"/>
+        </w:numPr>
+      </w:pPr>
+      <w:r>
+        <w:t>May want to separate fields further into sections:</w:t>
+      </w:r>
+    </w:p>
+    <w:p>
+      <w:pPr>
+        <w:pStyle w:val="ListParagraph"/>
+        <w:numPr>
+          <w:ilvl w:val="1"/>
+          <w:numId w:val="1"/>
+        </w:numPr>
+      </w:pPr>
+      <w:r>
+        <w:t>Match: offense, defense, reliability</w:t>
+      </w:r>
+    </w:p>
+    <w:p>
+      <w:pPr>
+        <w:pStyle w:val="ListParagraph"/>
+        <w:numPr>
+          <w:ilvl w:val="1"/>
+          <w:numId w:val="1"/>
+        </w:numPr>
+      </w:pPr>
+      <w:r>
         <w:lastRenderedPageBreak/>
-        <w:t xml:space="preserve">Analysis: We have most of this.  The recommendations of each bot.  </w:t>
-      </w:r>
-    </w:p>
-    <w:p>
-      <w:pPr>
-        <w:pStyle w:val="ListParagraph"/>
-        <w:numPr>
-          <w:ilvl w:val="2"/>
-          <w:numId w:val="1"/>
-        </w:numPr>
-      </w:pPr>
-      <w:r>
-        <w:t>How do we get ratings consistent between raters?</w:t>
-      </w:r>
-    </w:p>
-    <w:p>
-      <w:pPr>
-        <w:pStyle w:val="ListParagraph"/>
-        <w:numPr>
-          <w:ilvl w:val="2"/>
-          <w:numId w:val="1"/>
-        </w:numPr>
-      </w:pPr>
-      <w:r>
-        <w:t>Most of this should be rating or describing performance characteristics that matter (not just characterisitics)</w:t>
+        <w:t>Bot: Selection criteria vs. gameplay?</w:t>
       </w:r>
     </w:p>
     <w:p>
@@ -408,7 +814,10 @@
         </w:numPr>
       </w:pPr>
       <w:r>
-        <w:t>Categories of data we gather</w:t>
+        <w:t>May want to rethink through stats compilers</w:t>
+      </w:r>
+      <w:r>
+        <w:t>.  Do we want a separate file?  How to specify rankings.</w:t>
       </w:r>
     </w:p>
     <w:p>
@@ -420,363 +829,26 @@
         </w:numPr>
       </w:pPr>
       <w:r>
-        <w:t xml:space="preserve">Analysis: </w:t>
-      </w:r>
-    </w:p>
-    <w:p>
-      <w:pPr>
-        <w:pStyle w:val="ListParagraph"/>
-        <w:numPr>
-          <w:ilvl w:val="2"/>
-          <w:numId w:val="1"/>
-        </w:numPr>
-      </w:pPr>
-      <w:r>
-        <w:t>for/with recommendations, we have most of this now</w:t>
-      </w:r>
-    </w:p>
-    <w:p>
-      <w:pPr>
-        <w:pStyle w:val="ListParagraph"/>
-        <w:numPr>
-          <w:ilvl w:val="2"/>
-          <w:numId w:val="1"/>
-        </w:numPr>
-      </w:pPr>
-      <w:r>
-        <w:t>Ratings</w:t>
-      </w:r>
-    </w:p>
-    <w:p>
-      <w:pPr>
-        <w:pStyle w:val="ListParagraph"/>
-        <w:numPr>
-          <w:ilvl w:val="1"/>
-          <w:numId w:val="1"/>
-        </w:numPr>
-      </w:pPr>
-      <w:r>
-        <w:t>Stats (generally collected on a per-bot basis on the tablets)</w:t>
-      </w:r>
-    </w:p>
-    <w:p>
-      <w:pPr>
-        <w:pStyle w:val="ListParagraph"/>
-        <w:numPr>
-          <w:ilvl w:val="2"/>
-          <w:numId w:val="1"/>
-        </w:numPr>
-      </w:pPr>
-      <w:r>
-        <w:t>The general idea is to collect data we can’t get from first and helps us know the bot exactly.  The FiRST seed ratings, as an example, often don’t yield the strongest bot.</w:t>
-      </w:r>
-    </w:p>
-    <w:p>
-      <w:pPr>
-        <w:pStyle w:val="ListParagraph"/>
-        <w:numPr>
-          <w:ilvl w:val="2"/>
-          <w:numId w:val="1"/>
-        </w:numPr>
-      </w:pPr>
-      <w:r>
-        <w:t>Offensive contribution stats</w:t>
-      </w:r>
-    </w:p>
-    <w:p>
-      <w:pPr>
-        <w:pStyle w:val="ListParagraph"/>
-        <w:numPr>
-          <w:ilvl w:val="3"/>
-          <w:numId w:val="1"/>
-        </w:numPr>
-      </w:pPr>
-      <w:r>
-        <w:t>Calculate the specific contribution to score</w:t>
-      </w:r>
-    </w:p>
-    <w:p>
-      <w:pPr>
-        <w:pStyle w:val="ListParagraph"/>
-        <w:numPr>
-          <w:ilvl w:val="4"/>
-          <w:numId w:val="1"/>
-        </w:numPr>
-      </w:pPr>
-      <w:r>
-        <w:t>Example in 2016 game:</w:t>
-      </w:r>
-    </w:p>
-    <w:p>
-      <w:pPr>
-        <w:pStyle w:val="ListParagraph"/>
-        <w:numPr>
-          <w:ilvl w:val="5"/>
-          <w:numId w:val="1"/>
-        </w:numPr>
-      </w:pPr>
-      <w:r>
-        <w:t>Only could breaches that contribute to score</w:t>
-      </w:r>
-    </w:p>
-    <w:p>
-      <w:pPr>
-        <w:pStyle w:val="ListParagraph"/>
-        <w:numPr>
-          <w:ilvl w:val="5"/>
-          <w:numId w:val="1"/>
-        </w:numPr>
-      </w:pPr>
-      <w:r>
-        <w:t>High shot</w:t>
-      </w:r>
-    </w:p>
-    <w:p>
-      <w:pPr>
-        <w:pStyle w:val="ListParagraph"/>
-        <w:numPr>
-          <w:ilvl w:val="5"/>
-          <w:numId w:val="1"/>
-        </w:numPr>
-      </w:pPr>
-      <w:r>
-        <w:t>Low shot</w:t>
-      </w:r>
-    </w:p>
-    <w:p>
-      <w:pPr>
-        <w:pStyle w:val="ListParagraph"/>
-        <w:numPr>
-          <w:ilvl w:val="5"/>
-          <w:numId w:val="1"/>
-        </w:numPr>
-      </w:pPr>
-      <w:r>
-        <w:t>On platform</w:t>
-      </w:r>
-    </w:p>
-    <w:p>
-      <w:pPr>
-        <w:pStyle w:val="ListParagraph"/>
-        <w:numPr>
-          <w:ilvl w:val="5"/>
-          <w:numId w:val="1"/>
-        </w:numPr>
-      </w:pPr>
-      <w:r>
-        <w:t>Hang at end</w:t>
-      </w:r>
-    </w:p>
-    <w:p>
-      <w:pPr>
-        <w:pStyle w:val="ListParagraph"/>
-        <w:numPr>
-          <w:ilvl w:val="5"/>
-          <w:numId w:val="1"/>
-        </w:numPr>
-      </w:pPr>
-      <w:r>
-        <w:t>Anything else?</w:t>
-      </w:r>
-    </w:p>
-    <w:p>
-      <w:pPr>
-        <w:pStyle w:val="ListParagraph"/>
-        <w:numPr>
-          <w:ilvl w:val="2"/>
-          <w:numId w:val="1"/>
-        </w:numPr>
-      </w:pPr>
-      <w:r>
-        <w:t>Defensive contribution stats</w:t>
-      </w:r>
-    </w:p>
-    <w:p>
-      <w:pPr>
-        <w:pStyle w:val="ListParagraph"/>
-        <w:numPr>
-          <w:ilvl w:val="3"/>
-          <w:numId w:val="1"/>
-        </w:numPr>
-      </w:pPr>
-      <w:r>
-        <w:t>Specific defense plays or things it does to contribute</w:t>
-      </w:r>
-    </w:p>
-    <w:p>
-      <w:pPr>
-        <w:pStyle w:val="ListParagraph"/>
-        <w:numPr>
-          <w:ilvl w:val="4"/>
-          <w:numId w:val="1"/>
-        </w:numPr>
-      </w:pPr>
-      <w:r>
-        <w:t>Examples:</w:t>
-      </w:r>
-    </w:p>
-    <w:p>
-      <w:pPr>
-        <w:pStyle w:val="ListParagraph"/>
-        <w:numPr>
-          <w:ilvl w:val="5"/>
-          <w:numId w:val="1"/>
-        </w:numPr>
-      </w:pPr>
-      <w:r>
-        <w:t>Blocked shots</w:t>
-      </w:r>
-    </w:p>
-    <w:p>
-      <w:pPr>
-        <w:pStyle w:val="ListParagraph"/>
-        <w:numPr>
-          <w:ilvl w:val="5"/>
-          <w:numId w:val="1"/>
-        </w:numPr>
-      </w:pPr>
-      <w:r>
-        <w:t>Impaired shots</w:t>
-      </w:r>
-    </w:p>
-    <w:p>
-      <w:pPr>
-        <w:pStyle w:val="ListParagraph"/>
-        <w:numPr>
-          <w:ilvl w:val="5"/>
-          <w:numId w:val="1"/>
-        </w:numPr>
-      </w:pPr>
-      <w:r>
-        <w:t>Blocked moves</w:t>
-      </w:r>
-    </w:p>
-    <w:p>
-      <w:pPr>
-        <w:pStyle w:val="ListParagraph"/>
-        <w:numPr>
-          <w:ilvl w:val="3"/>
-          <w:numId w:val="1"/>
-        </w:numPr>
-      </w:pPr>
-      <w:r>
-        <w:t>For defense, we might also need to rate its abilities as many bots won’t be placed in defensive position until finals</w:t>
-      </w:r>
-    </w:p>
-    <w:p>
-      <w:pPr>
-        <w:pStyle w:val="ListParagraph"/>
-        <w:numPr>
-          <w:ilvl w:val="2"/>
-          <w:numId w:val="1"/>
-        </w:numPr>
-      </w:pPr>
-      <w:r>
-        <w:t>Robot reliability and ability to perform</w:t>
-      </w:r>
-    </w:p>
-    <w:p>
-      <w:pPr>
-        <w:pStyle w:val="ListParagraph"/>
-        <w:numPr>
-          <w:ilvl w:val="3"/>
-          <w:numId w:val="1"/>
-        </w:numPr>
-      </w:pPr>
-      <w:r>
-        <w:t>An example would be breakdowns or % of match out of commission</w:t>
-      </w:r>
-    </w:p>
-    <w:p>
-      <w:pPr>
-        <w:pStyle w:val="ListParagraph"/>
-        <w:numPr>
-          <w:ilvl w:val="3"/>
-          <w:numId w:val="1"/>
-        </w:numPr>
-      </w:pPr>
-      <w:r>
-        <w:t>Our compiler could count the numbers of games it broke down or didn’t show and % of time played.  These would help us rank it lower</w:t>
-      </w:r>
-    </w:p>
-    <w:p/>
-    <w:p>
-      <w:r>
-        <w:t xml:space="preserve">Schema </w:t>
-      </w:r>
-      <w:r>
-        <w:t xml:space="preserve">and App </w:t>
-      </w:r>
-      <w:r>
-        <w:t>Changes:</w:t>
-      </w:r>
-    </w:p>
-    <w:p>
-      <w:pPr>
-        <w:pStyle w:val="ListParagraph"/>
-        <w:numPr>
-          <w:ilvl w:val="0"/>
-          <w:numId w:val="1"/>
-        </w:numPr>
-      </w:pPr>
-      <w:r>
-        <w:t>May want to separate fields further into sections:</w:t>
-      </w:r>
-    </w:p>
-    <w:p>
-      <w:pPr>
-        <w:pStyle w:val="ListParagraph"/>
-        <w:numPr>
-          <w:ilvl w:val="1"/>
-          <w:numId w:val="1"/>
-        </w:numPr>
-      </w:pPr>
-      <w:r>
-        <w:t>Match: offense, defense, reliability</w:t>
-      </w:r>
-    </w:p>
-    <w:p>
-      <w:pPr>
-        <w:pStyle w:val="ListParagraph"/>
-        <w:numPr>
-          <w:ilvl w:val="1"/>
-          <w:numId w:val="1"/>
-        </w:numPr>
-      </w:pPr>
-      <w:r>
-        <w:t>Bot: Selection criteria vs. gameplay?</w:t>
-      </w:r>
-    </w:p>
-    <w:p>
-      <w:pPr>
-        <w:pStyle w:val="ListParagraph"/>
-        <w:numPr>
-          <w:ilvl w:val="0"/>
-          <w:numId w:val="1"/>
-        </w:numPr>
-      </w:pPr>
-      <w:r>
-        <w:t>May want to rethink through stats compilers</w:t>
-      </w:r>
-    </w:p>
-    <w:p>
-      <w:pPr>
-        <w:pStyle w:val="ListParagraph"/>
-        <w:numPr>
-          <w:ilvl w:val="0"/>
-          <w:numId w:val="1"/>
-        </w:numPr>
-      </w:pPr>
-      <w:r>
-        <w:t>Is include and params file too long?  Doesn’t seem to impact performance, but it is long</w:t>
+        <w:t>On rank form and team forms, do we want our own stats compiled?</w:t>
       </w:r>
       <w:bookmarkStart w:id="0" w:name="_GoBack"/>
       <w:bookmarkEnd w:id="0"/>
     </w:p>
+    <w:p>
+      <w:pPr>
+        <w:pStyle w:val="ListParagraph"/>
+        <w:numPr>
+          <w:ilvl w:val="0"/>
+          <w:numId w:val="1"/>
+        </w:numPr>
+      </w:pPr>
+      <w:r>
+        <w:t>Is include and params file too long?  Doesn’t seem to impact performance, but it is long</w:t>
+      </w:r>
+    </w:p>
     <w:p/>
     <w:p>
       <w:r>
-        <w:lastRenderedPageBreak/>
         <w:t>Little things:</w:t>
       </w:r>
     </w:p>
@@ -892,7 +964,7 @@
         <w:rFonts w:ascii="Wingdings" w:hAnsi="Wingdings" w:hint="default"/>
       </w:rPr>
     </w:lvl>
-    <w:lvl w:ilvl="6" w:tplc="04090001" w:tentative="1">
+    <w:lvl w:ilvl="6" w:tplc="04090001">
       <w:start w:val="1"/>
       <w:numFmt w:val="bullet"/>
       <w:lvlText w:val=""/>

</xml_diff>